<commit_message>
Change to pretesting instructions
Corrected a typo
</commit_message>
<xml_diff>
--- a/measures/3 translation and stimuli selection/1 master/stimuli/instructions for pretesting.docx
+++ b/measures/3 translation and stimuli selection/1 master/stimuli/instructions for pretesting.docx
@@ -1,6 +1,6 @@
 
 <file path=word/document.xml><?xml version="1.0" encoding="utf-8"?>
-<w:document xmlns:wpc="http://schemas.microsoft.com/office/word/2010/wordprocessingCanvas" xmlns:cx="http://schemas.microsoft.com/office/drawing/2014/chartex" xmlns:cx1="http://schemas.microsoft.com/office/drawing/2015/9/8/chartex" xmlns:mc="http://schemas.openxmlformats.org/markup-compatibility/2006" xmlns:o="urn:schemas-microsoft-com:office:office" xmlns:r="http://schemas.openxmlformats.org/officeDocument/2006/relationships" xmlns:m="http://schemas.openxmlformats.org/officeDocument/2006/math" xmlns:v="urn:schemas-microsoft-com:vml" xmlns:wp14="http://schemas.microsoft.com/office/word/2010/wordprocessingDrawing" xmlns:wp="http://schemas.openxmlformats.org/drawingml/2006/wordprocessingDrawing" xmlns:w10="urn:schemas-microsoft-com:office:word" xmlns:w="http://schemas.openxmlformats.org/wordprocessingml/2006/main" xmlns:w14="http://schemas.microsoft.com/office/word/2010/wordml" xmlns:w15="http://schemas.microsoft.com/office/word/2012/wordml" xmlns:w16se="http://schemas.microsoft.com/office/word/2015/wordml/symex" xmlns:wpg="http://schemas.microsoft.com/office/word/2010/wordprocessingGroup" xmlns:wpi="http://schemas.microsoft.com/office/word/2010/wordprocessingInk" xmlns:wne="http://schemas.microsoft.com/office/word/2006/wordml" xmlns:wps="http://schemas.microsoft.com/office/word/2010/wordprocessingShape" mc:Ignorable="w14 w15 w16se wp14">
+<w:document xmlns:wpc="http://schemas.microsoft.com/office/word/2010/wordprocessingCanvas" xmlns:cx="http://schemas.microsoft.com/office/drawing/2014/chartex" xmlns:cx1="http://schemas.microsoft.com/office/drawing/2015/9/8/chartex" xmlns:cx2="http://schemas.microsoft.com/office/drawing/2015/10/21/chartex" xmlns:cx3="http://schemas.microsoft.com/office/drawing/2016/5/9/chartex" xmlns:cx4="http://schemas.microsoft.com/office/drawing/2016/5/10/chartex" xmlns:cx5="http://schemas.microsoft.com/office/drawing/2016/5/11/chartex" xmlns:cx6="http://schemas.microsoft.com/office/drawing/2016/5/12/chartex" xmlns:cx7="http://schemas.microsoft.com/office/drawing/2016/5/13/chartex" xmlns:cx8="http://schemas.microsoft.com/office/drawing/2016/5/14/chartex" xmlns:mc="http://schemas.openxmlformats.org/markup-compatibility/2006" xmlns:aink="http://schemas.microsoft.com/office/drawing/2016/ink" xmlns:am3d="http://schemas.microsoft.com/office/drawing/2017/model3d" xmlns:o="urn:schemas-microsoft-com:office:office" xmlns:r="http://schemas.openxmlformats.org/officeDocument/2006/relationships" xmlns:m="http://schemas.openxmlformats.org/officeDocument/2006/math" xmlns:v="urn:schemas-microsoft-com:vml" xmlns:wp14="http://schemas.microsoft.com/office/word/2010/wordprocessingDrawing" xmlns:wp="http://schemas.openxmlformats.org/drawingml/2006/wordprocessingDrawing" xmlns:w10="urn:schemas-microsoft-com:office:word" xmlns:w="http://schemas.openxmlformats.org/wordprocessingml/2006/main" xmlns:w14="http://schemas.microsoft.com/office/word/2010/wordml" xmlns:w15="http://schemas.microsoft.com/office/word/2012/wordml" xmlns:w16cid="http://schemas.microsoft.com/office/word/2016/wordml/cid" xmlns:w16se="http://schemas.microsoft.com/office/word/2015/wordml/symex" xmlns:wpg="http://schemas.microsoft.com/office/word/2010/wordprocessingGroup" xmlns:wpi="http://schemas.microsoft.com/office/word/2010/wordprocessingInk" xmlns:wne="http://schemas.microsoft.com/office/word/2006/wordml" xmlns:wps="http://schemas.microsoft.com/office/word/2010/wordprocessingShape" mc:Ignorable="w14 w15 w16se w16cid wp14">
   <w:body>
     <w:p>
       <w:pPr>
@@ -157,7 +157,23 @@
           <w:sz w:val="24"/>
           <w:szCs w:val="24"/>
         </w:rPr>
-        <w:t>were pretested online with a separate sample of 155 participants via the Prolific Academic website (https://prolific.ac) along two dimensions: valence and familiarity. On the basis of this pretest, we selected 20 characters which were rated most neutrally and at least familiar.</w:t>
+        <w:t xml:space="preserve">were pretested online with a separate sample of 155 participants via the Prolific Academic website (https://prolific.ac) along two dimensions: valence and familiarity. </w:t>
+      </w:r>
+      <w:proofErr w:type="gramStart"/>
+      <w:r>
+        <w:rPr>
+          <w:sz w:val="24"/>
+          <w:szCs w:val="24"/>
+        </w:rPr>
+        <w:t>On the basis of</w:t>
+      </w:r>
+      <w:proofErr w:type="gramEnd"/>
+      <w:r>
+        <w:rPr>
+          <w:sz w:val="24"/>
+          <w:szCs w:val="24"/>
+        </w:rPr>
+        <w:t xml:space="preserve"> this pretest, we selected 20 characters which were rated most neutrally and at least familiar.</w:t>
       </w:r>
     </w:p>
     <w:p>
@@ -237,7 +253,25 @@
           <w:sz w:val="24"/>
           <w:szCs w:val="24"/>
         </w:rPr>
-        <w:t>Please indicate how positive or negative you consider the creature to be, and how familiar are you with it.</w:t>
+        <w:t xml:space="preserve">Please indicate how positive or negative you consider the creature to be, and how familiar you </w:t>
+      </w:r>
+      <w:r>
+        <w:rPr>
+          <w:i/>
+          <w:iCs/>
+          <w:sz w:val="24"/>
+          <w:szCs w:val="24"/>
+        </w:rPr>
+        <w:t xml:space="preserve">are </w:t>
+      </w:r>
+      <w:r>
+        <w:rPr>
+          <w:i/>
+          <w:iCs/>
+          <w:sz w:val="24"/>
+          <w:szCs w:val="24"/>
+        </w:rPr>
+        <w:t>with it.</w:t>
       </w:r>
     </w:p>
     <w:p>
@@ -343,7 +377,36 @@
           <w:sz w:val="24"/>
           <w:szCs w:val="24"/>
         </w:rPr>
-        <w:t>Please rate how familiar are you with this creature is using the scale below</w:t>
+        <w:t xml:space="preserve">Please rate how familiar you </w:t>
+      </w:r>
+      <w:r>
+        <w:rPr>
+          <w:i/>
+          <w:iCs/>
+          <w:sz w:val="24"/>
+          <w:szCs w:val="24"/>
+        </w:rPr>
+        <w:t xml:space="preserve">are </w:t>
+      </w:r>
+      <w:r>
+        <w:rPr>
+          <w:i/>
+          <w:iCs/>
+          <w:sz w:val="24"/>
+          <w:szCs w:val="24"/>
+        </w:rPr>
+        <w:t xml:space="preserve">with this creature </w:t>
+      </w:r>
+      <w:bookmarkStart w:id="0" w:name="_GoBack"/>
+      <w:bookmarkEnd w:id="0"/>
+      <w:r>
+        <w:rPr>
+          <w:i/>
+          <w:iCs/>
+          <w:sz w:val="24"/>
+          <w:szCs w:val="24"/>
+        </w:rPr>
+        <w:t>using the scale below</w:t>
       </w:r>
     </w:p>
     <w:p>
@@ -359,7 +422,23 @@
           <w:sz w:val="24"/>
           <w:szCs w:val="24"/>
         </w:rPr>
-        <w:t>SCALE: 0 = Not Familiar at all,  8 = Very Familiar</w:t>
+        <w:t xml:space="preserve">SCALE: 0 = Not Familiar at </w:t>
+      </w:r>
+      <w:proofErr w:type="gramStart"/>
+      <w:r>
+        <w:rPr>
+          <w:sz w:val="24"/>
+          <w:szCs w:val="24"/>
+        </w:rPr>
+        <w:t>all,  8</w:t>
+      </w:r>
+      <w:proofErr w:type="gramEnd"/>
+      <w:r>
+        <w:rPr>
+          <w:sz w:val="24"/>
+          <w:szCs w:val="24"/>
+        </w:rPr>
+        <w:t xml:space="preserve"> = Very Familiar</w:t>
       </w:r>
     </w:p>
     <w:p>
@@ -649,16 +728,7 @@
           <w:sz w:val="24"/>
           <w:szCs w:val="24"/>
         </w:rPr>
-        <w:t>Don’t choose WIMPOD or GURBBIN as CSs (they can be targets or fillers) because their size (relative to the USs images) is pr</w:t>
-      </w:r>
-      <w:bookmarkStart w:id="0" w:name="_GoBack"/>
-      <w:bookmarkEnd w:id="0"/>
-      <w:r>
-        <w:rPr>
-          <w:sz w:val="24"/>
-          <w:szCs w:val="24"/>
-        </w:rPr>
-        <w:t xml:space="preserve">oblematic. </w:t>
+        <w:t xml:space="preserve">Don’t choose WIMPOD or GURBBIN as CSs (they can be targets or fillers) because their size (relative to the USs images) is problematic. </w:t>
       </w:r>
     </w:p>
     <w:p>
@@ -1897,7 +1967,7 @@
 </file>
 
 <file path=word/numbering.xml><?xml version="1.0" encoding="utf-8"?>
-<w:numbering xmlns:wpc="http://schemas.microsoft.com/office/word/2010/wordprocessingCanvas" xmlns:cx="http://schemas.microsoft.com/office/drawing/2014/chartex" xmlns:cx1="http://schemas.microsoft.com/office/drawing/2015/9/8/chartex" xmlns:mc="http://schemas.openxmlformats.org/markup-compatibility/2006" xmlns:o="urn:schemas-microsoft-com:office:office" xmlns:r="http://schemas.openxmlformats.org/officeDocument/2006/relationships" xmlns:m="http://schemas.openxmlformats.org/officeDocument/2006/math" xmlns:v="urn:schemas-microsoft-com:vml" xmlns:wp14="http://schemas.microsoft.com/office/word/2010/wordprocessingDrawing" xmlns:wp="http://schemas.openxmlformats.org/drawingml/2006/wordprocessingDrawing" xmlns:w10="urn:schemas-microsoft-com:office:word" xmlns:w="http://schemas.openxmlformats.org/wordprocessingml/2006/main" xmlns:w14="http://schemas.microsoft.com/office/word/2010/wordml" xmlns:w15="http://schemas.microsoft.com/office/word/2012/wordml" xmlns:w16se="http://schemas.microsoft.com/office/word/2015/wordml/symex" xmlns:wpg="http://schemas.microsoft.com/office/word/2010/wordprocessingGroup" xmlns:wpi="http://schemas.microsoft.com/office/word/2010/wordprocessingInk" xmlns:wne="http://schemas.microsoft.com/office/word/2006/wordml" xmlns:wps="http://schemas.microsoft.com/office/word/2010/wordprocessingShape" mc:Ignorable="w14 w15 w16se wp14">
+<w:numbering xmlns:wpc="http://schemas.microsoft.com/office/word/2010/wordprocessingCanvas" xmlns:cx="http://schemas.microsoft.com/office/drawing/2014/chartex" xmlns:cx1="http://schemas.microsoft.com/office/drawing/2015/9/8/chartex" xmlns:cx2="http://schemas.microsoft.com/office/drawing/2015/10/21/chartex" xmlns:cx3="http://schemas.microsoft.com/office/drawing/2016/5/9/chartex" xmlns:cx4="http://schemas.microsoft.com/office/drawing/2016/5/10/chartex" xmlns:cx5="http://schemas.microsoft.com/office/drawing/2016/5/11/chartex" xmlns:cx6="http://schemas.microsoft.com/office/drawing/2016/5/12/chartex" xmlns:cx7="http://schemas.microsoft.com/office/drawing/2016/5/13/chartex" xmlns:cx8="http://schemas.microsoft.com/office/drawing/2016/5/14/chartex" xmlns:mc="http://schemas.openxmlformats.org/markup-compatibility/2006" xmlns:aink="http://schemas.microsoft.com/office/drawing/2016/ink" xmlns:am3d="http://schemas.microsoft.com/office/drawing/2017/model3d" xmlns:o="urn:schemas-microsoft-com:office:office" xmlns:r="http://schemas.openxmlformats.org/officeDocument/2006/relationships" xmlns:m="http://schemas.openxmlformats.org/officeDocument/2006/math" xmlns:v="urn:schemas-microsoft-com:vml" xmlns:wp14="http://schemas.microsoft.com/office/word/2010/wordprocessingDrawing" xmlns:wp="http://schemas.openxmlformats.org/drawingml/2006/wordprocessingDrawing" xmlns:w10="urn:schemas-microsoft-com:office:word" xmlns:w="http://schemas.openxmlformats.org/wordprocessingml/2006/main" xmlns:w14="http://schemas.microsoft.com/office/word/2010/wordml" xmlns:w15="http://schemas.microsoft.com/office/word/2012/wordml" xmlns:w16cid="http://schemas.microsoft.com/office/word/2016/wordml/cid" xmlns:w16se="http://schemas.microsoft.com/office/word/2015/wordml/symex" xmlns:wpg="http://schemas.microsoft.com/office/word/2010/wordprocessingGroup" xmlns:wpi="http://schemas.microsoft.com/office/word/2010/wordprocessingInk" xmlns:wne="http://schemas.microsoft.com/office/word/2006/wordml" xmlns:wps="http://schemas.microsoft.com/office/word/2010/wordprocessingShape" mc:Ignorable="w14 w15 w16se w16cid wp14">
   <w:abstractNum w:abstractNumId="0" w15:restartNumberingAfterBreak="0">
     <w:nsid w:val="040277B9"/>
     <w:multiLevelType w:val="hybridMultilevel"/>
@@ -2318,7 +2388,7 @@
 </file>
 
 <file path=word/styles.xml><?xml version="1.0" encoding="utf-8"?>
-<w:styles xmlns:mc="http://schemas.openxmlformats.org/markup-compatibility/2006" xmlns:r="http://schemas.openxmlformats.org/officeDocument/2006/relationships" xmlns:w="http://schemas.openxmlformats.org/wordprocessingml/2006/main" xmlns:w14="http://schemas.microsoft.com/office/word/2010/wordml" xmlns:w15="http://schemas.microsoft.com/office/word/2012/wordml" xmlns:w16se="http://schemas.microsoft.com/office/word/2015/wordml/symex" mc:Ignorable="w14 w15 w16se">
+<w:styles xmlns:mc="http://schemas.openxmlformats.org/markup-compatibility/2006" xmlns:r="http://schemas.openxmlformats.org/officeDocument/2006/relationships" xmlns:w="http://schemas.openxmlformats.org/wordprocessingml/2006/main" xmlns:w14="http://schemas.microsoft.com/office/word/2010/wordml" xmlns:w15="http://schemas.microsoft.com/office/word/2012/wordml" xmlns:w16cid="http://schemas.microsoft.com/office/word/2016/wordml/cid" xmlns:w16se="http://schemas.microsoft.com/office/word/2015/wordml/symex" mc:Ignorable="w14 w15 w16se w16cid">
   <w:docDefaults>
     <w:rPrDefault>
       <w:rPr>
@@ -2334,7 +2404,7 @@
       </w:pPr>
     </w:pPrDefault>
   </w:docDefaults>
-  <w:latentStyles w:defLockedState="0" w:defUIPriority="99" w:defSemiHidden="0" w:defUnhideWhenUsed="0" w:defQFormat="0" w:count="371">
+  <w:latentStyles w:defLockedState="0" w:defUIPriority="99" w:defSemiHidden="0" w:defUnhideWhenUsed="0" w:defQFormat="0" w:count="375">
     <w:lsdException w:name="Normal" w:uiPriority="0" w:qFormat="1"/>
     <w:lsdException w:name="heading 1" w:uiPriority="9" w:qFormat="1"/>
     <w:lsdException w:name="heading 2" w:semiHidden="1" w:uiPriority="9" w:unhideWhenUsed="1" w:qFormat="1"/>
@@ -2440,7 +2510,6 @@
     <w:lsdException w:name="HTML Sample" w:semiHidden="1" w:unhideWhenUsed="1"/>
     <w:lsdException w:name="HTML Typewriter" w:semiHidden="1" w:unhideWhenUsed="1"/>
     <w:lsdException w:name="HTML Variable" w:semiHidden="1" w:unhideWhenUsed="1"/>
-    <w:lsdException w:name="Normal Table" w:semiHidden="1" w:unhideWhenUsed="1"/>
     <w:lsdException w:name="annotation subject" w:semiHidden="1" w:unhideWhenUsed="1"/>
     <w:lsdException w:name="No List" w:semiHidden="1" w:unhideWhenUsed="1"/>
     <w:lsdException w:name="Outline List 1" w:semiHidden="1" w:unhideWhenUsed="1"/>
@@ -2484,10 +2553,8 @@
     <w:lsdException w:name="Table Elegant" w:semiHidden="1" w:unhideWhenUsed="1"/>
     <w:lsdException w:name="Table Professional" w:semiHidden="1" w:unhideWhenUsed="1"/>
     <w:lsdException w:name="Table Subtle 1" w:semiHidden="1" w:unhideWhenUsed="1"/>
-    <w:lsdException w:name="Table Subtle 2" w:semiHidden="1" w:unhideWhenUsed="1"/>
     <w:lsdException w:name="Table Web 1" w:semiHidden="1" w:unhideWhenUsed="1"/>
     <w:lsdException w:name="Table Web 2" w:semiHidden="1" w:unhideWhenUsed="1"/>
-    <w:lsdException w:name="Table Web 3" w:semiHidden="1" w:unhideWhenUsed="1"/>
     <w:lsdException w:name="Balloon Text" w:semiHidden="1" w:unhideWhenUsed="1"/>
     <w:lsdException w:name="Table Grid" w:uiPriority="39"/>
     <w:lsdException w:name="Table Theme" w:semiHidden="1" w:unhideWhenUsed="1"/>
@@ -2706,6 +2773,10 @@
     <w:lsdException w:name="List Table 5 Dark Accent 6" w:uiPriority="50"/>
     <w:lsdException w:name="List Table 6 Colorful Accent 6" w:uiPriority="51"/>
     <w:lsdException w:name="List Table 7 Colorful Accent 6" w:uiPriority="52"/>
+    <w:lsdException w:name="Mention" w:semiHidden="1" w:unhideWhenUsed="1"/>
+    <w:lsdException w:name="Smart Hyperlink" w:semiHidden="1" w:unhideWhenUsed="1"/>
+    <w:lsdException w:name="Hashtag" w:semiHidden="1" w:unhideWhenUsed="1"/>
+    <w:lsdException w:name="Unresolved Mention" w:semiHidden="1" w:unhideWhenUsed="1"/>
   </w:latentStyles>
   <w:style w:type="paragraph" w:default="1" w:styleId="Normal">
     <w:name w:val="Normal"/>
@@ -2749,6 +2820,36 @@
       <w:ind w:left="720"/>
       <w:contextualSpacing/>
     </w:pPr>
+  </w:style>
+  <w:style w:type="paragraph" w:styleId="BalloonText">
+    <w:name w:val="Balloon Text"/>
+    <w:basedOn w:val="Normal"/>
+    <w:link w:val="BalloonTextChar"/>
+    <w:uiPriority w:val="99"/>
+    <w:semiHidden/>
+    <w:unhideWhenUsed/>
+    <w:rsid w:val="00510C61"/>
+    <w:pPr>
+      <w:spacing w:after="0" w:line="240" w:lineRule="auto"/>
+    </w:pPr>
+    <w:rPr>
+      <w:rFonts w:ascii="Segoe UI" w:hAnsi="Segoe UI" w:cs="Segoe UI"/>
+      <w:sz w:val="18"/>
+      <w:szCs w:val="18"/>
+    </w:rPr>
+  </w:style>
+  <w:style w:type="character" w:customStyle="1" w:styleId="BalloonTextChar">
+    <w:name w:val="Balloon Text Char"/>
+    <w:basedOn w:val="DefaultParagraphFont"/>
+    <w:link w:val="BalloonText"/>
+    <w:uiPriority w:val="99"/>
+    <w:semiHidden/>
+    <w:rsid w:val="00510C61"/>
+    <w:rPr>
+      <w:rFonts w:ascii="Segoe UI" w:hAnsi="Segoe UI" w:cs="Segoe UI"/>
+      <w:sz w:val="18"/>
+      <w:szCs w:val="18"/>
+    </w:rPr>
   </w:style>
 </w:styles>
 </file>

</xml_diff>